<commit_message>
Sync Event demo added
</commit_message>
<xml_diff>
--- a/ASP.docx
+++ b/ASP.docx
@@ -45,6 +45,282 @@
           <w:szCs w:val="24"/>
         </w:rPr>
         <w:t>ASP.NET is a unified Web development model that includes the services necessary for you to build enterprise-class Web applications with a minimum of coding. ASP.NET is part of the .NET Framework, and when coding ASP.NET applications you have access to classes in the .NET Framework</w:t>
+      </w:r>
+    </w:p>
+    <w:p>
+      <w:pPr>
+        <w:numPr>
+          <w:ilvl w:val="0"/>
+          <w:numId w:val="13"/>
+        </w:numPr>
+        <w:shd w:val="clear" w:color="auto" w:fill="FFFFFF"/>
+        <w:spacing w:before="100" w:beforeAutospacing="1" w:after="100" w:afterAutospacing="1" w:line="240" w:lineRule="auto"/>
+        <w:rPr>
+          <w:rFonts w:ascii="Arial" w:eastAsia="Times New Roman" w:hAnsi="Arial" w:cs="Arial"/>
+          <w:color w:val="000000"/>
+          <w:sz w:val="20"/>
+          <w:szCs w:val="20"/>
+          <w:lang w:val="en-IN" w:eastAsia="en-IN"/>
+        </w:rPr>
+      </w:pPr>
+      <w:r>
+        <w:rPr>
+          <w:rFonts w:ascii="Arial" w:eastAsia="Times New Roman" w:hAnsi="Arial" w:cs="Arial"/>
+          <w:color w:val="000000"/>
+          <w:sz w:val="20"/>
+          <w:szCs w:val="20"/>
+          <w:lang w:val="en-IN" w:eastAsia="en-IN"/>
+        </w:rPr>
+        <w:t>&lt;asp:Login&gt;: Provides a standard login capability that allows the users to enter their credentials</w:t>
+      </w:r>
+    </w:p>
+    <w:p>
+      <w:pPr>
+        <w:numPr>
+          <w:ilvl w:val="0"/>
+          <w:numId w:val="13"/>
+        </w:numPr>
+        <w:shd w:val="clear" w:color="auto" w:fill="FFFFFF"/>
+        <w:spacing w:before="100" w:beforeAutospacing="1" w:after="100" w:afterAutospacing="1" w:line="240" w:lineRule="auto"/>
+        <w:rPr>
+          <w:rFonts w:ascii="Arial" w:eastAsia="Times New Roman" w:hAnsi="Arial" w:cs="Arial"/>
+          <w:color w:val="000000"/>
+          <w:sz w:val="20"/>
+          <w:szCs w:val="20"/>
+          <w:lang w:val="en-IN" w:eastAsia="en-IN"/>
+        </w:rPr>
+      </w:pPr>
+      <w:r>
+        <w:rPr>
+          <w:rFonts w:ascii="Arial" w:eastAsia="Times New Roman" w:hAnsi="Arial" w:cs="Arial"/>
+          <w:color w:val="000000"/>
+          <w:sz w:val="20"/>
+          <w:szCs w:val="20"/>
+          <w:lang w:val="en-IN" w:eastAsia="en-IN"/>
+        </w:rPr>
+        <w:t>&lt;asp:LoginName&gt;: Allows you to display the name of the logged-in user</w:t>
+      </w:r>
+    </w:p>
+    <w:p>
+      <w:pPr>
+        <w:numPr>
+          <w:ilvl w:val="0"/>
+          <w:numId w:val="13"/>
+        </w:numPr>
+        <w:shd w:val="clear" w:color="auto" w:fill="FFFFFF"/>
+        <w:spacing w:before="100" w:beforeAutospacing="1" w:after="100" w:afterAutospacing="1" w:line="240" w:lineRule="auto"/>
+        <w:rPr>
+          <w:rFonts w:ascii="Arial" w:eastAsia="Times New Roman" w:hAnsi="Arial" w:cs="Arial"/>
+          <w:color w:val="000000"/>
+          <w:sz w:val="20"/>
+          <w:szCs w:val="20"/>
+          <w:lang w:val="en-IN" w:eastAsia="en-IN"/>
+        </w:rPr>
+      </w:pPr>
+      <w:r>
+        <w:rPr>
+          <w:rFonts w:ascii="Arial" w:eastAsia="Times New Roman" w:hAnsi="Arial" w:cs="Arial"/>
+          <w:color w:val="000000"/>
+          <w:sz w:val="20"/>
+          <w:szCs w:val="20"/>
+          <w:lang w:val="en-IN" w:eastAsia="en-IN"/>
+        </w:rPr>
+        <w:t>&lt;asp:LoginStatus&gt;: Displays whether the user is authenticated or not</w:t>
+      </w:r>
+    </w:p>
+    <w:p>
+      <w:pPr>
+        <w:numPr>
+          <w:ilvl w:val="0"/>
+          <w:numId w:val="13"/>
+        </w:numPr>
+        <w:shd w:val="clear" w:color="auto" w:fill="FFFFFF"/>
+        <w:spacing w:before="100" w:beforeAutospacing="1" w:after="100" w:afterAutospacing="1" w:line="240" w:lineRule="auto"/>
+        <w:rPr>
+          <w:rFonts w:ascii="Arial" w:eastAsia="Times New Roman" w:hAnsi="Arial" w:cs="Arial"/>
+          <w:color w:val="000000"/>
+          <w:sz w:val="20"/>
+          <w:szCs w:val="20"/>
+          <w:lang w:val="en-IN" w:eastAsia="en-IN"/>
+        </w:rPr>
+      </w:pPr>
+      <w:r>
+        <w:rPr>
+          <w:rFonts w:ascii="Arial" w:eastAsia="Times New Roman" w:hAnsi="Arial" w:cs="Arial"/>
+          <w:color w:val="000000"/>
+          <w:sz w:val="20"/>
+          <w:szCs w:val="20"/>
+          <w:lang w:val="en-IN" w:eastAsia="en-IN"/>
+        </w:rPr>
+        <w:t>&lt;asp:LoginView&gt;: Provides various login views depending on the selected template</w:t>
+      </w:r>
+    </w:p>
+    <w:p>
+      <w:pPr>
+        <w:numPr>
+          <w:ilvl w:val="0"/>
+          <w:numId w:val="13"/>
+        </w:numPr>
+        <w:shd w:val="clear" w:color="auto" w:fill="FFFFFF"/>
+        <w:spacing w:before="100" w:beforeAutospacing="1" w:after="100" w:afterAutospacing="1" w:line="240" w:lineRule="auto"/>
+        <w:rPr>
+          <w:rFonts w:ascii="Arial" w:eastAsia="Times New Roman" w:hAnsi="Arial" w:cs="Arial"/>
+          <w:color w:val="000000"/>
+          <w:sz w:val="20"/>
+          <w:szCs w:val="20"/>
+          <w:lang w:val="en-IN" w:eastAsia="en-IN"/>
+        </w:rPr>
+      </w:pPr>
+      <w:r>
+        <w:rPr>
+          <w:rFonts w:ascii="Arial" w:eastAsia="Times New Roman" w:hAnsi="Arial" w:cs="Arial"/>
+          <w:color w:val="000000"/>
+          <w:sz w:val="20"/>
+          <w:szCs w:val="20"/>
+          <w:lang w:val="en-IN" w:eastAsia="en-IN"/>
+        </w:rPr>
+        <w:t>&lt;asp:PasswordRecovery&gt;: Provides the web site administrators with the capability to email the users their lost password</w:t>
+      </w:r>
+    </w:p>
+    <w:p>
+      <w:pPr>
+        <w:pStyle w:val="qtextpara"/>
+        <w:numPr>
+          <w:ilvl w:val="0"/>
+          <w:numId w:val="13"/>
+        </w:numPr>
+        <w:spacing w:before="0" w:beforeAutospacing="0" w:after="240" w:afterAutospacing="0"/>
+        <w:rPr>
+          <w:rFonts w:ascii="Georgia" w:hAnsi="Georgia"/>
+          <w:color w:val="333333"/>
+          <w:sz w:val="23"/>
+          <w:szCs w:val="23"/>
+        </w:rPr>
+      </w:pPr>
+      <w:r>
+        <w:rPr>
+          <w:rFonts w:ascii="Georgia" w:hAnsi="Georgia"/>
+          <w:color w:val="333333"/>
+          <w:sz w:val="23"/>
+          <w:szCs w:val="23"/>
+        </w:rPr>
+        <w:t>1-</w:t>
+      </w:r>
+      <w:r>
+        <w:rPr>
+          <w:rStyle w:val="apple-converted-space"/>
+          <w:rFonts w:ascii="Georgia" w:hAnsi="Georgia"/>
+          <w:color w:val="333333"/>
+          <w:sz w:val="23"/>
+          <w:szCs w:val="23"/>
+        </w:rPr>
+        <w:t> </w:t>
+      </w:r>
+      <w:r>
+        <w:rPr>
+          <w:rFonts w:ascii="Georgia" w:hAnsi="Georgia"/>
+          <w:b/>
+          <w:bCs/>
+          <w:color w:val="333333"/>
+          <w:sz w:val="23"/>
+          <w:szCs w:val="23"/>
+        </w:rPr>
+        <w:t>Persistent</w:t>
+      </w:r>
+      <w:r>
+        <w:rPr>
+          <w:rStyle w:val="apple-converted-space"/>
+          <w:rFonts w:ascii="Georgia" w:hAnsi="Georgia"/>
+          <w:color w:val="333333"/>
+          <w:sz w:val="23"/>
+          <w:szCs w:val="23"/>
+        </w:rPr>
+        <w:t> </w:t>
+      </w:r>
+      <w:r>
+        <w:rPr>
+          <w:rFonts w:ascii="Georgia" w:hAnsi="Georgia"/>
+          <w:color w:val="333333"/>
+          <w:sz w:val="23"/>
+          <w:szCs w:val="23"/>
+        </w:rPr>
+        <w:t>Cookie:- A cookie which store your information in your hard disk, and it will stored till time either you will not delete that or cookie time period does not expire. it is browser independent cookie.</w:t>
+      </w:r>
+      <w:r>
+        <w:rPr>
+          <w:rFonts w:ascii="Georgia" w:hAnsi="Georgia"/>
+          <w:color w:val="333333"/>
+          <w:sz w:val="23"/>
+          <w:szCs w:val="23"/>
+        </w:rPr>
+        <w:t xml:space="preserve"> We need to set expire time.</w:t>
+      </w:r>
+      <w:bookmarkStart w:id="0" w:name="_GoBack"/>
+      <w:bookmarkEnd w:id="0"/>
+    </w:p>
+    <w:p>
+      <w:pPr>
+        <w:pStyle w:val="qtextpara"/>
+        <w:numPr>
+          <w:ilvl w:val="0"/>
+          <w:numId w:val="13"/>
+        </w:numPr>
+        <w:spacing w:before="0" w:beforeAutospacing="0" w:after="0" w:afterAutospacing="0"/>
+        <w:rPr>
+          <w:rFonts w:ascii="Georgia" w:hAnsi="Georgia"/>
+          <w:color w:val="333333"/>
+          <w:sz w:val="23"/>
+          <w:szCs w:val="23"/>
+        </w:rPr>
+      </w:pPr>
+      <w:r>
+        <w:rPr>
+          <w:rFonts w:ascii="Georgia" w:hAnsi="Georgia"/>
+          <w:color w:val="333333"/>
+          <w:sz w:val="23"/>
+          <w:szCs w:val="23"/>
+        </w:rPr>
+        <w:t>2-</w:t>
+      </w:r>
+      <w:r>
+        <w:rPr>
+          <w:rStyle w:val="apple-converted-space"/>
+          <w:rFonts w:ascii="Georgia" w:hAnsi="Georgia"/>
+          <w:color w:val="333333"/>
+          <w:sz w:val="23"/>
+          <w:szCs w:val="23"/>
+        </w:rPr>
+        <w:t> </w:t>
+      </w:r>
+      <w:r>
+        <w:rPr>
+          <w:rFonts w:ascii="Georgia" w:hAnsi="Georgia"/>
+          <w:b/>
+          <w:bCs/>
+          <w:color w:val="333333"/>
+          <w:sz w:val="23"/>
+          <w:szCs w:val="23"/>
+        </w:rPr>
+        <w:t>Non - Persistent</w:t>
+      </w:r>
+      <w:r>
+        <w:rPr>
+          <w:rStyle w:val="apple-converted-space"/>
+          <w:rFonts w:ascii="Georgia" w:hAnsi="Georgia"/>
+          <w:color w:val="333333"/>
+          <w:sz w:val="23"/>
+          <w:szCs w:val="23"/>
+        </w:rPr>
+        <w:t> </w:t>
+      </w:r>
+      <w:r>
+        <w:rPr>
+          <w:rFonts w:ascii="Georgia" w:hAnsi="Georgia"/>
+          <w:color w:val="333333"/>
+          <w:sz w:val="23"/>
+          <w:szCs w:val="23"/>
+        </w:rPr>
+        <w:t>Cookie(Temporary cookie):- A cookie which will be alive till that time until your browser is alive, As you will logout to your browser or close your browser, cookie will get expire and user information would also be lost. So it is a browser dependent cookie,</w:t>
       </w:r>
     </w:p>
     <w:p>
@@ -251,6 +527,7 @@
           <w:u w:val="single"/>
           <w:lang w:val="en-IN" w:eastAsia="en-IN"/>
         </w:rPr>
+        <w:lastRenderedPageBreak/>
         <w:t>Authenticate Request</w:t>
       </w:r>
       <w:r>
@@ -456,7 +733,6 @@
           <w:u w:val="single"/>
           <w:lang w:val="en-IN" w:eastAsia="en-IN"/>
         </w:rPr>
-        <w:lastRenderedPageBreak/>
         <w:t>Execute Request Handler</w:t>
       </w:r>
       <w:r>
@@ -477,19 +753,7 @@
           <w:szCs w:val="24"/>
           <w:lang w:val="en-IN" w:eastAsia="en-IN"/>
         </w:rPr>
-        <w:t>(MVC controller action is fired in this event</w:t>
-      </w:r>
-      <w:bookmarkStart w:id="0" w:name="_GoBack"/>
-      <w:bookmarkEnd w:id="0"/>
-      <w:r>
-        <w:rPr>
-          <w:rFonts w:ascii="Arial" w:eastAsia="Times New Roman" w:hAnsi="Arial" w:cs="Arial"/>
-          <w:color w:val="333333"/>
-          <w:sz w:val="24"/>
-          <w:szCs w:val="24"/>
-          <w:lang w:val="en-IN" w:eastAsia="en-IN"/>
-        </w:rPr>
-        <w:t>)</w:t>
+        <w:t>(MVC controller action is fired in this event)</w:t>
       </w:r>
     </w:p>
     <w:p>
@@ -858,6 +1122,7 @@
           <w:sz w:val="24"/>
           <w:szCs w:val="24"/>
         </w:rPr>
+        <w:lastRenderedPageBreak/>
         <w:t>Raised after the page loads view state for itself and all controls</w:t>
       </w:r>
     </w:p>
@@ -1511,7 +1776,17 @@
           <w:szCs w:val="24"/>
           <w:lang w:val="en-IN"/>
         </w:rPr>
-        <w:t>ASP.NET passes each incoming request through a layer of preprocessing HttpModules in the pipeline. ASP.NET allows multiple modules to exist in the pipeline for each request. After the incoming request has passed through each module, it is passed to the HttpHandler which serves the request. Notice that although a single request may pass through many different modules,it can be processed by one handler only. The handler is generally responsible for creating a response to the incoming HTTP request. After the handler has completed execution and generated a response, the response is passed back through a series of post-processing modules, before it is returned to the client.</w:t>
+        <w:t xml:space="preserve">ASP.NET passes each incoming request through a layer of preprocessing HttpModules in the pipeline. ASP.NET allows multiple modules to exist in the pipeline for each request. After the incoming request has passed through each module, it is passed to the HttpHandler which serves the request. Notice that although a single request may pass through many different modules,it can be processed by one handler only. The handler is generally responsible for creating a response to the incoming HTTP request. After the </w:t>
+      </w:r>
+      <w:r>
+        <w:rPr>
+          <w:rFonts w:ascii="Arial" w:hAnsi="Arial" w:cs="Arial"/>
+          <w:sz w:val="24"/>
+          <w:szCs w:val="24"/>
+          <w:lang w:val="en-IN"/>
+        </w:rPr>
+        <w:lastRenderedPageBreak/>
+        <w:t>handler has completed execution and generated a response, the response is passed back through a series of post-processing modules, before it is returned to the client.</w:t>
       </w:r>
     </w:p>
     <w:p>
@@ -2205,6 +2480,7 @@
           <w:szCs w:val="23"/>
           <w:lang w:val="en-IN" w:eastAsia="en-IN"/>
         </w:rPr>
+        <w:lastRenderedPageBreak/>
         <w:t>If you specify Reusable to be true the application can cache the instance and reuse it in another request by simply calling its ProcessRequest method again and again, without having to reconstruct it each time.</w:t>
       </w:r>
     </w:p>
@@ -2370,7 +2646,6 @@
                 <w:szCs w:val="24"/>
                 <w:lang w:val="en-IN"/>
               </w:rPr>
-              <w:lastRenderedPageBreak/>
               <w:t>SERVER-SIDE OPTION</w:t>
             </w:r>
           </w:p>
@@ -3246,6 +3521,7 @@
                 <w:szCs w:val="24"/>
                 <w:lang w:val="en-IN"/>
               </w:rPr>
+              <w:lastRenderedPageBreak/>
               <w:t>Hidden Field</w:t>
             </w:r>
           </w:p>
@@ -3588,7 +3864,6 @@
                 <w:szCs w:val="24"/>
                 <w:lang w:val="en-IN"/>
               </w:rPr>
-              <w:lastRenderedPageBreak/>
               <w:t>require ViewState even if the developer has</w:t>
             </w:r>
           </w:p>
@@ -3634,7 +3909,6 @@
                 <w:szCs w:val="24"/>
                 <w:lang w:val="en-IN"/>
               </w:rPr>
-              <w:lastRenderedPageBreak/>
               <w:t>QueryString</w:t>
             </w:r>
           </w:p>
@@ -4599,7 +4873,6 @@
           <w:szCs w:val="24"/>
           <w:lang w:val="en-IN"/>
         </w:rPr>
-        <w:lastRenderedPageBreak/>
         <w:t>➤</w:t>
       </w:r>
       <w:r>
@@ -5351,6 +5624,7 @@
           <w:szCs w:val="24"/>
           <w:lang w:val="en-IN"/>
         </w:rPr>
+        <w:lastRenderedPageBreak/>
         <w:t>➤</w:t>
       </w:r>
       <w:r>
@@ -5750,7 +6024,6 @@
           <w:szCs w:val="24"/>
           <w:lang w:val="en-IN"/>
         </w:rPr>
-        <w:lastRenderedPageBreak/>
         <w:t>Out-of-Process Session State</w:t>
       </w:r>
     </w:p>
@@ -6365,6 +6638,7 @@
           <w:szCs w:val="24"/>
           <w:lang w:val="en-IN"/>
         </w:rPr>
+        <w:lastRenderedPageBreak/>
         <w:t>ASPStateTempSessions where data related to sessions are stored</w:t>
       </w:r>
       <w:r>
@@ -6617,17 +6891,7 @@
           <w:szCs w:val="24"/>
           <w:lang w:val="en-IN"/>
         </w:rPr>
-        <w:t xml:space="preserve">The Application object is the equivalent of a bag of global variables for your ASP.NET application. The Application object is not global to the machine; it is global to the </w:t>
-      </w:r>
-      <w:r>
-        <w:rPr>
-          <w:rFonts w:ascii="Arial" w:hAnsi="Arial" w:cs="Arial"/>
-          <w:sz w:val="24"/>
-          <w:szCs w:val="24"/>
-          <w:lang w:val="en-IN"/>
-        </w:rPr>
-        <w:lastRenderedPageBreak/>
-        <w:t>HttpApplication. If you</w:t>
+        <w:t>The Application object is the equivalent of a bag of global variables for your ASP.NET application. The Application object is not global to the machine; it is global to the HttpApplication. If you</w:t>
       </w:r>
       <w:r>
         <w:rPr>
@@ -7353,6 +7617,7 @@
           <w:szCs w:val="24"/>
           <w:lang w:val="en-IN"/>
         </w:rPr>
+        <w:lastRenderedPageBreak/>
         <w:t>➤</w:t>
       </w:r>
       <w:r>
@@ -7739,7 +8004,6 @@
           <w:szCs w:val="24"/>
           <w:lang w:val="en-IN"/>
         </w:rPr>
-        <w:lastRenderedPageBreak/>
         <w:t>ViewState, on the other hand, exposes itself as a collection of key/value pairs like the Session object, but</w:t>
       </w:r>
       <w:r>
@@ -8402,6 +8666,7 @@
           <w:szCs w:val="24"/>
           <w:lang w:val="en-IN" w:eastAsia="en-IN"/>
         </w:rPr>
+        <w:lastRenderedPageBreak/>
         <w:t>    {</w:t>
       </w:r>
     </w:p>
@@ -8804,7 +9069,6 @@
           <w:szCs w:val="24"/>
           <w:lang w:val="en-IN" w:eastAsia="en-IN"/>
         </w:rPr>
-        <w:lastRenderedPageBreak/>
         <w:t>aCookie.Expires = DateTime.Now.AddDays(1);</w:t>
       </w:r>
     </w:p>
@@ -9749,7 +10013,6 @@
           <w:szCs w:val="24"/>
           <w:shd w:val="clear" w:color="auto" w:fill="FFFFFF"/>
         </w:rPr>
-        <w:lastRenderedPageBreak/>
         <w:t>The</w:t>
       </w:r>
       <w:r>
@@ -10912,7 +11175,6 @@
           <w:szCs w:val="20"/>
           <w:lang w:val="en-IN" w:eastAsia="en-IN"/>
         </w:rPr>
-        <w:lastRenderedPageBreak/>
         <w:t xml:space="preserve"> Cache[</w:t>
       </w:r>
       <w:r>
@@ -11907,6 +12169,7 @@
               </w:rPr>
             </w:pPr>
             <w:r>
+              <w:lastRenderedPageBreak/>
               <w:t>Built-in supports for Paging and Sorting.</w:t>
             </w:r>
           </w:p>
@@ -12216,7 +12479,6 @@
               </w:rPr>
             </w:pPr>
             <w:r>
-              <w:lastRenderedPageBreak/>
               <w:t>It was introduced with Asp.Net 3.5.</w:t>
             </w:r>
           </w:p>
@@ -13089,6 +13351,7 @@
               </w:rPr>
             </w:pPr>
             <w:r>
+              <w:lastRenderedPageBreak/>
               <w:t>Automatically generates columns from the data source.</w:t>
             </w:r>
           </w:p>
@@ -13480,7 +13743,6 @@
               </w:rPr>
             </w:pPr>
             <w:r>
-              <w:lastRenderedPageBreak/>
               <w:t>It was introduced with Asp.Net 2.0.</w:t>
             </w:r>
           </w:p>
@@ -14103,6 +14365,7 @@
           <w:szCs w:val="24"/>
           <w:lang w:val="en-IN"/>
         </w:rPr>
+        <w:lastRenderedPageBreak/>
         <w:t>user if no valid authentication cookie (.ASPXAUTH or otherwise) is found. By default, it is set to</w:t>
       </w:r>
     </w:p>
@@ -14433,7 +14696,6 @@
           <w:szCs w:val="24"/>
           <w:lang w:val="en-IN"/>
         </w:rPr>
-        <w:lastRenderedPageBreak/>
         <w:t>➤</w:t>
       </w:r>
       <w:r>
@@ -15033,6 +15295,7 @@
           <w:szCs w:val="24"/>
           <w:lang w:val="en-IN"/>
         </w:rPr>
+        <w:lastRenderedPageBreak/>
         <w:t>cookieless="UseDeviceProfile" /&gt;</w:t>
       </w:r>
     </w:p>
@@ -15340,17 +15603,7 @@
           <w:sz w:val="20"/>
           <w:szCs w:val="20"/>
         </w:rPr>
-        <w:t xml:space="preserve">configuration element. The authentication element is used to determine </w:t>
-      </w:r>
-      <w:r>
-        <w:rPr>
-          <w:rFonts w:ascii="Segoe UI" w:hAnsi="Segoe UI" w:cs="Segoe UI"/>
-          <w:color w:val="2A2A2A"/>
-          <w:sz w:val="20"/>
-          <w:szCs w:val="20"/>
-        </w:rPr>
-        <w:lastRenderedPageBreak/>
-        <w:t>the</w:t>
+        <w:t>configuration element. The authentication element is used to determine the</w:t>
       </w:r>
       <w:r>
         <w:rPr>
@@ -16024,6 +16277,7 @@
           <w:szCs w:val="24"/>
           <w:lang w:val="en-IN"/>
         </w:rPr>
+        <w:lastRenderedPageBreak/>
         <w:t>enabled="false"</w:t>
       </w:r>
     </w:p>
@@ -16346,7 +16600,6 @@
           <w:szCs w:val="24"/>
           <w:lang w:val="en-IN"/>
         </w:rPr>
-        <w:lastRenderedPageBreak/>
         <w:t>name="AspNetSqlRoleProvider" type="System.Web.Security.SqlRoleProvider,</w:t>
       </w:r>
     </w:p>
@@ -18187,6 +18440,155 @@
     </w:lvl>
   </w:abstractNum>
   <w:abstractNum w:abstractNumId="8" w15:restartNumberingAfterBreak="0">
+    <w:nsid w:val="3B0B470A"/>
+    <w:multiLevelType w:val="multilevel"/>
+    <w:tmpl w:val="05DE5288"/>
+    <w:lvl w:ilvl="0">
+      <w:start w:val="1"/>
+      <w:numFmt w:val="bullet"/>
+      <w:lvlText w:val=""/>
+      <w:lvlJc w:val="left"/>
+      <w:pPr>
+        <w:tabs>
+          <w:tab w:val="num" w:pos="720"/>
+        </w:tabs>
+        <w:ind w:left="720" w:hanging="360"/>
+      </w:pPr>
+      <w:rPr>
+        <w:rFonts w:ascii="Symbol" w:hAnsi="Symbol" w:hint="default"/>
+        <w:sz w:val="20"/>
+      </w:rPr>
+    </w:lvl>
+    <w:lvl w:ilvl="1" w:tentative="1">
+      <w:start w:val="1"/>
+      <w:numFmt w:val="bullet"/>
+      <w:lvlText w:val="o"/>
+      <w:lvlJc w:val="left"/>
+      <w:pPr>
+        <w:tabs>
+          <w:tab w:val="num" w:pos="1440"/>
+        </w:tabs>
+        <w:ind w:left="1440" w:hanging="360"/>
+      </w:pPr>
+      <w:rPr>
+        <w:rFonts w:ascii="Courier New" w:hAnsi="Courier New" w:hint="default"/>
+        <w:sz w:val="20"/>
+      </w:rPr>
+    </w:lvl>
+    <w:lvl w:ilvl="2" w:tentative="1">
+      <w:start w:val="1"/>
+      <w:numFmt w:val="bullet"/>
+      <w:lvlText w:val=""/>
+      <w:lvlJc w:val="left"/>
+      <w:pPr>
+        <w:tabs>
+          <w:tab w:val="num" w:pos="2160"/>
+        </w:tabs>
+        <w:ind w:left="2160" w:hanging="360"/>
+      </w:pPr>
+      <w:rPr>
+        <w:rFonts w:ascii="Wingdings" w:hAnsi="Wingdings" w:hint="default"/>
+        <w:sz w:val="20"/>
+      </w:rPr>
+    </w:lvl>
+    <w:lvl w:ilvl="3" w:tentative="1">
+      <w:start w:val="1"/>
+      <w:numFmt w:val="bullet"/>
+      <w:lvlText w:val=""/>
+      <w:lvlJc w:val="left"/>
+      <w:pPr>
+        <w:tabs>
+          <w:tab w:val="num" w:pos="2880"/>
+        </w:tabs>
+        <w:ind w:left="2880" w:hanging="360"/>
+      </w:pPr>
+      <w:rPr>
+        <w:rFonts w:ascii="Wingdings" w:hAnsi="Wingdings" w:hint="default"/>
+        <w:sz w:val="20"/>
+      </w:rPr>
+    </w:lvl>
+    <w:lvl w:ilvl="4" w:tentative="1">
+      <w:start w:val="1"/>
+      <w:numFmt w:val="bullet"/>
+      <w:lvlText w:val=""/>
+      <w:lvlJc w:val="left"/>
+      <w:pPr>
+        <w:tabs>
+          <w:tab w:val="num" w:pos="3600"/>
+        </w:tabs>
+        <w:ind w:left="3600" w:hanging="360"/>
+      </w:pPr>
+      <w:rPr>
+        <w:rFonts w:ascii="Wingdings" w:hAnsi="Wingdings" w:hint="default"/>
+        <w:sz w:val="20"/>
+      </w:rPr>
+    </w:lvl>
+    <w:lvl w:ilvl="5" w:tentative="1">
+      <w:start w:val="1"/>
+      <w:numFmt w:val="bullet"/>
+      <w:lvlText w:val=""/>
+      <w:lvlJc w:val="left"/>
+      <w:pPr>
+        <w:tabs>
+          <w:tab w:val="num" w:pos="4320"/>
+        </w:tabs>
+        <w:ind w:left="4320" w:hanging="360"/>
+      </w:pPr>
+      <w:rPr>
+        <w:rFonts w:ascii="Wingdings" w:hAnsi="Wingdings" w:hint="default"/>
+        <w:sz w:val="20"/>
+      </w:rPr>
+    </w:lvl>
+    <w:lvl w:ilvl="6" w:tentative="1">
+      <w:start w:val="1"/>
+      <w:numFmt w:val="bullet"/>
+      <w:lvlText w:val=""/>
+      <w:lvlJc w:val="left"/>
+      <w:pPr>
+        <w:tabs>
+          <w:tab w:val="num" w:pos="5040"/>
+        </w:tabs>
+        <w:ind w:left="5040" w:hanging="360"/>
+      </w:pPr>
+      <w:rPr>
+        <w:rFonts w:ascii="Wingdings" w:hAnsi="Wingdings" w:hint="default"/>
+        <w:sz w:val="20"/>
+      </w:rPr>
+    </w:lvl>
+    <w:lvl w:ilvl="7" w:tentative="1">
+      <w:start w:val="1"/>
+      <w:numFmt w:val="bullet"/>
+      <w:lvlText w:val=""/>
+      <w:lvlJc w:val="left"/>
+      <w:pPr>
+        <w:tabs>
+          <w:tab w:val="num" w:pos="5760"/>
+        </w:tabs>
+        <w:ind w:left="5760" w:hanging="360"/>
+      </w:pPr>
+      <w:rPr>
+        <w:rFonts w:ascii="Wingdings" w:hAnsi="Wingdings" w:hint="default"/>
+        <w:sz w:val="20"/>
+      </w:rPr>
+    </w:lvl>
+    <w:lvl w:ilvl="8" w:tentative="1">
+      <w:start w:val="1"/>
+      <w:numFmt w:val="bullet"/>
+      <w:lvlText w:val=""/>
+      <w:lvlJc w:val="left"/>
+      <w:pPr>
+        <w:tabs>
+          <w:tab w:val="num" w:pos="6480"/>
+        </w:tabs>
+        <w:ind w:left="6480" w:hanging="360"/>
+      </w:pPr>
+      <w:rPr>
+        <w:rFonts w:ascii="Wingdings" w:hAnsi="Wingdings" w:hint="default"/>
+        <w:sz w:val="20"/>
+      </w:rPr>
+    </w:lvl>
+  </w:abstractNum>
+  <w:abstractNum w:abstractNumId="9" w15:restartNumberingAfterBreak="0">
     <w:nsid w:val="3D09344C"/>
     <w:multiLevelType w:val="multilevel"/>
     <w:tmpl w:val="26A843D6"/>
@@ -18335,7 +18737,7 @@
       </w:rPr>
     </w:lvl>
   </w:abstractNum>
-  <w:abstractNum w:abstractNumId="9" w15:restartNumberingAfterBreak="0">
+  <w:abstractNum w:abstractNumId="10" w15:restartNumberingAfterBreak="0">
     <w:nsid w:val="3E1D2E18"/>
     <w:multiLevelType w:val="multilevel"/>
     <w:tmpl w:val="15FA9DA4"/>
@@ -18448,7 +18850,7 @@
       </w:pPr>
     </w:lvl>
   </w:abstractNum>
-  <w:abstractNum w:abstractNumId="10" w15:restartNumberingAfterBreak="0">
+  <w:abstractNum w:abstractNumId="11" w15:restartNumberingAfterBreak="0">
     <w:nsid w:val="53F46DCC"/>
     <w:multiLevelType w:val="multilevel"/>
     <w:tmpl w:val="EB86164E"/>
@@ -18561,7 +18963,7 @@
       </w:pPr>
     </w:lvl>
   </w:abstractNum>
-  <w:abstractNum w:abstractNumId="11" w15:restartNumberingAfterBreak="0">
+  <w:abstractNum w:abstractNumId="12" w15:restartNumberingAfterBreak="0">
     <w:nsid w:val="617C291F"/>
     <w:multiLevelType w:val="multilevel"/>
     <w:tmpl w:val="74B25532"/>
@@ -18720,7 +19122,7 @@
     <w:abstractNumId w:val="0"/>
   </w:num>
   <w:num w:numId="4">
-    <w:abstractNumId w:val="8"/>
+    <w:abstractNumId w:val="9"/>
   </w:num>
   <w:num w:numId="5">
     <w:abstractNumId w:val="1"/>
@@ -18729,7 +19131,7 @@
     <w:abstractNumId w:val="6"/>
   </w:num>
   <w:num w:numId="7">
-    <w:abstractNumId w:val="10"/>
+    <w:abstractNumId w:val="11"/>
   </w:num>
   <w:num w:numId="8">
     <w:abstractNumId w:val="2"/>
@@ -18741,10 +19143,13 @@
     <w:abstractNumId w:val="4"/>
   </w:num>
   <w:num w:numId="11">
-    <w:abstractNumId w:val="11"/>
+    <w:abstractNumId w:val="12"/>
   </w:num>
   <w:num w:numId="12">
-    <w:abstractNumId w:val="9"/>
+    <w:abstractNumId w:val="10"/>
+  </w:num>
+  <w:num w:numId="13">
+    <w:abstractNumId w:val="8"/>
   </w:num>
 </w:numbering>
 </file>
@@ -19388,6 +19793,20 @@
       <w:shd w:val="clear" w:color="auto" w:fill="E6E6E6"/>
     </w:rPr>
   </w:style>
+  <w:style w:type="paragraph" w:customStyle="1" w:styleId="qtextpara">
+    <w:name w:val="qtext_para"/>
+    <w:basedOn w:val="Normal"/>
+    <w:rsid w:val="0073798E"/>
+    <w:pPr>
+      <w:spacing w:before="100" w:beforeAutospacing="1" w:after="100" w:afterAutospacing="1" w:line="240" w:lineRule="auto"/>
+    </w:pPr>
+    <w:rPr>
+      <w:rFonts w:ascii="Times New Roman" w:eastAsia="Times New Roman" w:hAnsi="Times New Roman" w:cs="Times New Roman"/>
+      <w:sz w:val="24"/>
+      <w:szCs w:val="24"/>
+      <w:lang w:val="en-IN" w:eastAsia="en-IN"/>
+    </w:rPr>
+  </w:style>
 </w:styles>
 </file>
 

</xml_diff>